<commit_message>
mas diagramas de colaboracion
</commit_message>
<xml_diff>
--- a/ITER2/ARTEFACTOS/7_AnálisisDeConsistencia.docx
+++ b/ITER2/ARTEFACTOS/7_AnálisisDeConsistencia.docx
@@ -13,13 +13,11 @@
       </w:pPr>
       <w:bookmarkStart w:id="0" w:name="_Toc527976049"/>
       <w:r>
-        <w:t xml:space="preserve">7   </w:t>
-      </w:r>
-      <w:proofErr w:type="gramStart"/>
+        <w:t xml:space="preserve">7 </w:t>
+      </w:r>
       <w:r>
         <w:t>Análisis</w:t>
       </w:r>
-      <w:proofErr w:type="gramEnd"/>
       <w:r>
         <w:t xml:space="preserve"> de Consistencia</w:t>
       </w:r>
@@ -27,15 +25,188 @@
     </w:p>
     <w:p>
       <w:pPr>
+        <w:pStyle w:val="Prrafodelista"/>
+        <w:keepNext/>
+        <w:keepLines/>
+        <w:numPr>
+          <w:ilvl w:val="0"/>
+          <w:numId w:val="1"/>
+        </w:numPr>
+        <w:pBdr>
+          <w:bottom w:val="single" w:sz="4" w:space="1" w:color="4472C4" w:themeColor="accent1"/>
+        </w:pBdr>
+        <w:spacing w:before="400" w:after="40" w:line="240" w:lineRule="auto"/>
+        <w:contextualSpacing w:val="0"/>
+        <w:outlineLvl w:val="0"/>
+        <w:rPr>
+          <w:rFonts w:asciiTheme="majorHAnsi" w:eastAsiaTheme="majorEastAsia" w:hAnsiTheme="majorHAnsi" w:cstheme="majorBidi"/>
+          <w:vanish/>
+          <w:color w:val="2F5496" w:themeColor="accent1" w:themeShade="BF"/>
+          <w:sz w:val="36"/>
+          <w:szCs w:val="36"/>
+        </w:rPr>
+      </w:pPr>
+      <w:bookmarkStart w:id="1" w:name="_Toc527976050"/>
+    </w:p>
+    <w:p>
+      <w:pPr>
+        <w:pStyle w:val="Prrafodelista"/>
+        <w:keepNext/>
+        <w:keepLines/>
+        <w:numPr>
+          <w:ilvl w:val="0"/>
+          <w:numId w:val="1"/>
+        </w:numPr>
+        <w:pBdr>
+          <w:bottom w:val="single" w:sz="4" w:space="1" w:color="4472C4" w:themeColor="accent1"/>
+        </w:pBdr>
+        <w:spacing w:before="400" w:after="40" w:line="240" w:lineRule="auto"/>
+        <w:contextualSpacing w:val="0"/>
+        <w:outlineLvl w:val="0"/>
+        <w:rPr>
+          <w:rFonts w:asciiTheme="majorHAnsi" w:eastAsiaTheme="majorEastAsia" w:hAnsiTheme="majorHAnsi" w:cstheme="majorBidi"/>
+          <w:vanish/>
+          <w:color w:val="2F5496" w:themeColor="accent1" w:themeShade="BF"/>
+          <w:sz w:val="36"/>
+          <w:szCs w:val="36"/>
+        </w:rPr>
+      </w:pPr>
+    </w:p>
+    <w:p>
+      <w:pPr>
+        <w:pStyle w:val="Prrafodelista"/>
+        <w:keepNext/>
+        <w:keepLines/>
+        <w:numPr>
+          <w:ilvl w:val="0"/>
+          <w:numId w:val="1"/>
+        </w:numPr>
+        <w:pBdr>
+          <w:bottom w:val="single" w:sz="4" w:space="1" w:color="4472C4" w:themeColor="accent1"/>
+        </w:pBdr>
+        <w:spacing w:before="400" w:after="40" w:line="240" w:lineRule="auto"/>
+        <w:contextualSpacing w:val="0"/>
+        <w:outlineLvl w:val="0"/>
+        <w:rPr>
+          <w:rFonts w:asciiTheme="majorHAnsi" w:eastAsiaTheme="majorEastAsia" w:hAnsiTheme="majorHAnsi" w:cstheme="majorBidi"/>
+          <w:vanish/>
+          <w:color w:val="2F5496" w:themeColor="accent1" w:themeShade="BF"/>
+          <w:sz w:val="36"/>
+          <w:szCs w:val="36"/>
+        </w:rPr>
+      </w:pPr>
+    </w:p>
+    <w:p>
+      <w:pPr>
+        <w:pStyle w:val="Prrafodelista"/>
+        <w:keepNext/>
+        <w:keepLines/>
+        <w:numPr>
+          <w:ilvl w:val="0"/>
+          <w:numId w:val="1"/>
+        </w:numPr>
+        <w:pBdr>
+          <w:bottom w:val="single" w:sz="4" w:space="1" w:color="4472C4" w:themeColor="accent1"/>
+        </w:pBdr>
+        <w:spacing w:before="400" w:after="40" w:line="240" w:lineRule="auto"/>
+        <w:contextualSpacing w:val="0"/>
+        <w:outlineLvl w:val="0"/>
+        <w:rPr>
+          <w:rFonts w:asciiTheme="majorHAnsi" w:eastAsiaTheme="majorEastAsia" w:hAnsiTheme="majorHAnsi" w:cstheme="majorBidi"/>
+          <w:vanish/>
+          <w:color w:val="2F5496" w:themeColor="accent1" w:themeShade="BF"/>
+          <w:sz w:val="36"/>
+          <w:szCs w:val="36"/>
+        </w:rPr>
+      </w:pPr>
+    </w:p>
+    <w:p>
+      <w:pPr>
+        <w:pStyle w:val="Prrafodelista"/>
+        <w:keepNext/>
+        <w:keepLines/>
+        <w:numPr>
+          <w:ilvl w:val="0"/>
+          <w:numId w:val="1"/>
+        </w:numPr>
+        <w:pBdr>
+          <w:bottom w:val="single" w:sz="4" w:space="1" w:color="4472C4" w:themeColor="accent1"/>
+        </w:pBdr>
+        <w:spacing w:before="400" w:after="40" w:line="240" w:lineRule="auto"/>
+        <w:contextualSpacing w:val="0"/>
+        <w:outlineLvl w:val="0"/>
+        <w:rPr>
+          <w:rFonts w:asciiTheme="majorHAnsi" w:eastAsiaTheme="majorEastAsia" w:hAnsiTheme="majorHAnsi" w:cstheme="majorBidi"/>
+          <w:vanish/>
+          <w:color w:val="2F5496" w:themeColor="accent1" w:themeShade="BF"/>
+          <w:sz w:val="36"/>
+          <w:szCs w:val="36"/>
+        </w:rPr>
+      </w:pPr>
+    </w:p>
+    <w:p>
+      <w:pPr>
+        <w:pStyle w:val="Prrafodelista"/>
+        <w:keepNext/>
+        <w:keepLines/>
+        <w:numPr>
+          <w:ilvl w:val="0"/>
+          <w:numId w:val="1"/>
+        </w:numPr>
+        <w:pBdr>
+          <w:bottom w:val="single" w:sz="4" w:space="1" w:color="4472C4" w:themeColor="accent1"/>
+        </w:pBdr>
+        <w:spacing w:before="400" w:after="40" w:line="240" w:lineRule="auto"/>
+        <w:contextualSpacing w:val="0"/>
+        <w:outlineLvl w:val="0"/>
+        <w:rPr>
+          <w:rFonts w:asciiTheme="majorHAnsi" w:eastAsiaTheme="majorEastAsia" w:hAnsiTheme="majorHAnsi" w:cstheme="majorBidi"/>
+          <w:vanish/>
+          <w:color w:val="2F5496" w:themeColor="accent1" w:themeShade="BF"/>
+          <w:sz w:val="36"/>
+          <w:szCs w:val="36"/>
+        </w:rPr>
+      </w:pPr>
+    </w:p>
+    <w:p>
+      <w:pPr>
+        <w:pStyle w:val="Prrafodelista"/>
+        <w:keepNext/>
+        <w:keepLines/>
+        <w:numPr>
+          <w:ilvl w:val="0"/>
+          <w:numId w:val="1"/>
+        </w:numPr>
+        <w:pBdr>
+          <w:bottom w:val="single" w:sz="4" w:space="1" w:color="4472C4" w:themeColor="accent1"/>
+        </w:pBdr>
+        <w:spacing w:before="400" w:after="40" w:line="240" w:lineRule="auto"/>
+        <w:contextualSpacing w:val="0"/>
+        <w:outlineLvl w:val="0"/>
+        <w:rPr>
+          <w:rFonts w:asciiTheme="majorHAnsi" w:eastAsiaTheme="majorEastAsia" w:hAnsiTheme="majorHAnsi" w:cstheme="majorBidi"/>
+          <w:vanish/>
+          <w:color w:val="2F5496" w:themeColor="accent1" w:themeShade="BF"/>
+          <w:sz w:val="36"/>
+          <w:szCs w:val="36"/>
+        </w:rPr>
+      </w:pPr>
+    </w:p>
+    <w:p>
+      <w:pPr>
         <w:pStyle w:val="Ttulo2"/>
-      </w:pPr>
-      <w:bookmarkStart w:id="1" w:name="_Toc527976050"/>
-      <w:r>
+        <w:rPr>
+          <w:sz w:val="24"/>
+        </w:rPr>
+      </w:pPr>
+      <w:r>
+        <w:rPr>
+          <w:sz w:val="24"/>
+        </w:rPr>
         <w:t>Tabla Requisitos-Párrafo</w:t>
       </w:r>
       <w:bookmarkEnd w:id="1"/>
     </w:p>
-    <w:p/>
     <w:p>
       <w:r>
         <w:t>Aquí describiremos los requisitos que no aparecen en el enunciado del ejercicio.</w:t>
@@ -421,24 +592,24 @@
         <w:rPr>
           <w:b/>
         </w:rPr>
+        <w:t xml:space="preserve">RNF19: </w:t>
+      </w:r>
+      <w:r>
+        <w:t>en las versiones más caras del sistema el sistema cuenta con mayor portabilidad.</w:t>
+      </w:r>
+    </w:p>
+    <w:p>
+      <w:pPr>
+        <w:tabs>
+          <w:tab w:val="left" w:pos="2025"/>
+        </w:tabs>
+        <w:jc w:val="both"/>
+      </w:pPr>
+      <w:r>
+        <w:rPr>
+          <w:b/>
+        </w:rPr>
         <w:lastRenderedPageBreak/>
-        <w:t xml:space="preserve">RNF19: </w:t>
-      </w:r>
-      <w:r>
-        <w:t>en las versiones más caras del sistema el sistema cuenta con mayor portabilidad.</w:t>
-      </w:r>
-    </w:p>
-    <w:p>
-      <w:pPr>
-        <w:tabs>
-          <w:tab w:val="left" w:pos="2025"/>
-        </w:tabs>
-        <w:jc w:val="both"/>
-      </w:pPr>
-      <w:r>
-        <w:rPr>
-          <w:b/>
-        </w:rPr>
         <w:t xml:space="preserve">RNF20: </w:t>
       </w:r>
       <w:r>
@@ -669,34 +840,34 @@
       <w:r>
         <w:t>requisitos referentes</w:t>
       </w:r>
+      <w:r>
+        <w:t xml:space="preserve"> a la seguridad del sistema, de los usuarios y de la forma de acceso de dichos usuarios al sistema.</w:t>
+      </w:r>
+    </w:p>
+    <w:p>
+      <w:pPr>
+        <w:tabs>
+          <w:tab w:val="left" w:pos="2025"/>
+        </w:tabs>
+        <w:jc w:val="both"/>
+      </w:pPr>
       <w:bookmarkStart w:id="2" w:name="_GoBack"/>
       <w:bookmarkEnd w:id="2"/>
-      <w:r>
-        <w:t xml:space="preserve"> a la seguridad del sistema, de los usuarios y de la forma de acceso de dichos usuarios al sistema.</w:t>
-      </w:r>
-    </w:p>
-    <w:p>
-      <w:pPr>
-        <w:tabs>
-          <w:tab w:val="left" w:pos="2025"/>
-        </w:tabs>
-        <w:jc w:val="both"/>
-      </w:pPr>
-    </w:p>
-    <w:p>
-      <w:pPr>
-        <w:tabs>
-          <w:tab w:val="left" w:pos="2025"/>
-        </w:tabs>
-        <w:jc w:val="both"/>
+    </w:p>
+    <w:p>
+      <w:pPr>
+        <w:pStyle w:val="Ttulo2"/>
+        <w:rPr>
+          <w:sz w:val="24"/>
+        </w:rPr>
       </w:pPr>
       <w:bookmarkStart w:id="3" w:name="OLE_LINK5"/>
       <w:bookmarkStart w:id="4" w:name="OLE_LINK6"/>
       <w:r>
-        <w:t>7.</w:t>
-      </w:r>
-      <w:r>
-        <w:t>2 CONSISTENCIA EN EL DIAGRAMA DE DISEÑO DE CLASES</w:t>
+        <w:rPr>
+          <w:sz w:val="24"/>
+        </w:rPr>
+        <w:t>CONSISTENCIA EN EL DIAGRAMA DE DISEÑO DE CLASES</w:t>
       </w:r>
     </w:p>
     <w:bookmarkEnd w:id="3"/>
@@ -706,9 +877,19 @@
         <w:t xml:space="preserve">Hemos creado diversos diagramas de clases, uno para cada una de las aplicaciones que existirán y se coordinarán en nuestro sistema. Dichos diagramas nacen inspirados por las entidades del modelo de dominio, del que deducimos las clases de trabajo principales. Pensando en cómo coordinaremos las distintas aplicaciones del sistema entre sí con la base de datos, llegamos a la conclusión de que íbamos a necesitar otras clases para nuestro diagrama. </w:t>
       </w:r>
     </w:p>
-    <w:p>
-      <w:r>
-        <w:t>7.2.1 CONSISTENCIA ENTRE DIAGRAMAS DE CLASE</w:t>
+    <w:p/>
+    <w:p>
+      <w:pPr>
+        <w:pStyle w:val="Ttulo3"/>
+        <w:rPr>
+          <w:sz w:val="24"/>
+        </w:rPr>
+      </w:pPr>
+      <w:r>
+        <w:rPr>
+          <w:sz w:val="24"/>
+        </w:rPr>
+        <w:t xml:space="preserve"> CONSISTENCIA ENTRE DIAGRAMAS DE CLASE</w:t>
       </w:r>
     </w:p>
     <w:p>
@@ -730,9 +911,19 @@
         <w:t xml:space="preserve"> los mismos valores de multiplicidad de las asociaciones entre las clases.</w:t>
       </w:r>
     </w:p>
-    <w:p>
-      <w:r>
-        <w:t>7.2.2 CONSISTENCIA ENTRE DIAGRAMAS DE CLASE Y DIAGRAMAS DE SECUENCIA</w:t>
+    <w:p/>
+    <w:p>
+      <w:pPr>
+        <w:pStyle w:val="Ttulo3"/>
+        <w:rPr>
+          <w:sz w:val="24"/>
+        </w:rPr>
+      </w:pPr>
+      <w:r>
+        <w:rPr>
+          <w:sz w:val="24"/>
+        </w:rPr>
+        <w:t>CONSISTENCIA ENTRE DIAGRAMAS DE CLASE Y DIAGRAMAS DE SECUENCIA</w:t>
       </w:r>
     </w:p>
     <w:p>
@@ -746,11 +937,19 @@
         <w:t>ente (no vinculado a ningún caso de uso). Para añadir el actor simplemente arrastramos el actor desde el paquete de actores, para añadir la clase sistema (en nuestro caso interfaz de usuario) hacemos el mismo procedimiento, pero con el paquete de clases en vez de actores. Añadiremos los mensajes entre el actor y la clase mediante las herramientas de diagramas y seleccionaremos el método correspondiente con dicho mensaje.</w:t>
       </w:r>
     </w:p>
-    <w:p/>
-    <w:p>
-      <w:r>
+    <w:p>
+      <w:pPr>
+        <w:pStyle w:val="Ttulo3"/>
+        <w:rPr>
+          <w:sz w:val="24"/>
+        </w:rPr>
+      </w:pPr>
+      <w:r>
+        <w:rPr>
+          <w:sz w:val="24"/>
+        </w:rPr>
         <w:lastRenderedPageBreak/>
-        <w:t>7.2.3 CONSISTENCIA ENTRE DIAGRAMAS DE CLASE Y DIAGRAMAS DE COLABORACIÓN</w:t>
+        <w:t>CONSISTENCIA ENTRE DIAGRAMAS DE CLASE Y DIAGRAMAS DE COLABORACIÓN</w:t>
       </w:r>
     </w:p>
     <w:p>
@@ -1037,7 +1236,7 @@
   <w:abstractNum w:abstractNumId="0" w15:restartNumberingAfterBreak="0">
     <w:nsid w:val="36B31EA5"/>
     <w:multiLevelType w:val="multilevel"/>
-    <w:tmpl w:val="8C16895E"/>
+    <w:tmpl w:val="561CEFD2"/>
     <w:lvl w:ilvl="0">
       <w:start w:val="1"/>
       <w:numFmt w:val="decimal"/>
@@ -1072,7 +1271,7 @@
         <w:imprint w:val="0"/>
         <w:noProof w:val="0"/>
         <w:vanish w:val="0"/>
-        <w:color w:val="833C0B" w:themeColor="accent2" w:themeShade="80"/>
+        <w:color w:val="1F3864" w:themeColor="accent1" w:themeShade="80"/>
         <w:spacing w:val="0"/>
         <w:kern w:val="0"/>
         <w:position w:val="0"/>
@@ -2068,6 +2267,17 @@
       <w:szCs w:val="21"/>
     </w:rPr>
   </w:style>
+  <w:style w:type="paragraph" w:styleId="Prrafodelista">
+    <w:name w:val="List Paragraph"/>
+    <w:basedOn w:val="Normal"/>
+    <w:uiPriority w:val="34"/>
+    <w:qFormat/>
+    <w:rsid w:val="00046801"/>
+    <w:pPr>
+      <w:ind w:left="720"/>
+      <w:contextualSpacing/>
+    </w:pPr>
+  </w:style>
 </w:styles>
 </file>
 

</xml_diff>